<commit_message>
updated document. added controlled support.
</commit_message>
<xml_diff>
--- a/Player's Guide.docx
+++ b/Player's Guide.docx
@@ -47,10 +47,10 @@
           <w:noProof/>
         </w:rPr>
         <w:drawing>
-          <wp:inline distT="0" distB="0" distL="0" distR="0" wp14:anchorId="5E0BC862" wp14:editId="7F7D72BB">
-            <wp:extent cx="5943600" cy="3966210"/>
-            <wp:effectExtent l="0" t="0" r="0" b="0"/>
-            <wp:docPr id="1" name="Picture 1"/>
+          <wp:inline distT="0" distB="0" distL="0" distR="0" wp14:anchorId="09FDF802" wp14:editId="4CB521DA">
+            <wp:extent cx="5943600" cy="3960495"/>
+            <wp:effectExtent l="0" t="0" r="0" b="1905"/>
+            <wp:docPr id="3" name="Picture 3"/>
             <wp:cNvGraphicFramePr>
               <a:graphicFrameLocks xmlns:a="http://schemas.openxmlformats.org/drawingml/2006/main" noChangeAspect="1"/>
             </wp:cNvGraphicFramePr>
@@ -70,7 +70,7 @@
                   <pic:spPr>
                     <a:xfrm>
                       <a:off x="0" y="0"/>
-                      <a:ext cx="5943600" cy="3966210"/>
+                      <a:ext cx="5943600" cy="3960495"/>
                     </a:xfrm>
                     <a:prstGeom prst="rect">
                       <a:avLst/>
@@ -274,7 +274,28 @@
     </w:p>
     <w:p>
       <w:r>
-        <w:t>Must use a mouse to play as the dragon. Knight can play on either keyboard or controller.</w:t>
+        <w:t>Must use a mouse</w:t>
+      </w:r>
+      <w:r>
+        <w:t xml:space="preserve"> and </w:t>
+      </w:r>
+      <w:r>
+        <w:t xml:space="preserve">either a </w:t>
+      </w:r>
+      <w:r>
+        <w:t>keyboard</w:t>
+      </w:r>
+      <w:r>
+        <w:t xml:space="preserve"> or controller</w:t>
+      </w:r>
+      <w:r>
+        <w:t xml:space="preserve"> to play as the dragon. Knight can play on either keyboard or controller.</w:t>
+      </w:r>
+      <w:r>
+        <w:t xml:space="preserve"> Character selection is done via mouse</w:t>
+      </w:r>
+      <w:r>
+        <w:t>.</w:t>
       </w:r>
     </w:p>
     <w:p>
@@ -354,6 +375,46 @@
       <w:r>
         <w:t>WASD to move, arrow keys to look around. Space to jump. Escape disconnects from the server.</w:t>
       </w:r>
+      <w:r>
+        <w:t xml:space="preserve"> </w:t>
+      </w:r>
+    </w:p>
+    <w:p>
+      <w:r>
+        <w:t xml:space="preserve">Controller: </w:t>
+      </w:r>
+      <w:r>
+        <w:t xml:space="preserve">Button </w:t>
+      </w:r>
+      <w:r>
+        <w:t>0</w:t>
+      </w:r>
+      <w:bookmarkStart w:id="6" w:name="_GoBack"/>
+      <w:bookmarkEnd w:id="6"/>
+      <w:r>
+        <w:t xml:space="preserve"> or “A”</w:t>
+      </w:r>
+      <w:r>
+        <w:t xml:space="preserve"> to jump. Bumpers to rotate camera. </w:t>
+      </w:r>
+      <w:r>
+        <w:t xml:space="preserve">Triggers to zoom camera in/out. </w:t>
+      </w:r>
+      <w:r>
+        <w:t xml:space="preserve">Left joystick to </w:t>
+      </w:r>
+      <w:r>
+        <w:t>move</w:t>
+      </w:r>
+      <w:r>
+        <w:t xml:space="preserve">. Right joystick to </w:t>
+      </w:r>
+      <w:r>
+        <w:t>look around</w:t>
+      </w:r>
+      <w:r>
+        <w:t>.</w:t>
+      </w:r>
     </w:p>
     <w:p/>
     <w:p>
@@ -376,7 +437,19 @@
       <w:r>
         <w:t xml:space="preserve"> Lair building can be done using the mouse UI</w:t>
       </w:r>
-    </w:p>
+      <w:r>
+        <w:t xml:space="preserve"> </w:t>
+      </w:r>
+    </w:p>
+    <w:p>
+      <w:r>
+        <w:t xml:space="preserve">Controller: Left joystick to move. Right joystick to </w:t>
+      </w:r>
+      <w:r>
+        <w:t>affect pitch and yaw.</w:t>
+      </w:r>
+    </w:p>
+    <w:p/>
     <w:p>
       <w:pPr>
         <w:pStyle w:val="Heading1"/>
@@ -385,8 +458,8 @@
           <w:color w:val="C00000"/>
         </w:rPr>
       </w:pPr>
-      <w:bookmarkStart w:id="6" w:name="_lkfca78ltaox" w:colFirst="0" w:colLast="0"/>
-      <w:bookmarkEnd w:id="6"/>
+      <w:bookmarkStart w:id="7" w:name="_lkfca78ltaox" w:colFirst="0" w:colLast="0"/>
+      <w:bookmarkEnd w:id="7"/>
       <w:r>
         <w:rPr>
           <w:rFonts w:ascii="Algerian" w:hAnsi="Algerian"/>
@@ -465,6 +538,7 @@
           <w:rFonts w:ascii="EB Garamond" w:eastAsia="EB Garamond" w:hAnsi="EB Garamond" w:cs="EB Garamond"/>
           <w:b/>
         </w:rPr>
+        <w:lastRenderedPageBreak/>
         <w:t xml:space="preserve">Skybox and terrain: </w:t>
       </w:r>
       <w:r>
@@ -507,7 +581,6 @@
           <w:rFonts w:ascii="EB Garamond" w:eastAsia="EB Garamond" w:hAnsi="EB Garamond" w:cs="EB Garamond"/>
           <w:b/>
         </w:rPr>
-        <w:lastRenderedPageBreak/>
         <w:t xml:space="preserve">3D sound: </w:t>
       </w:r>
       <w:r>
@@ -569,6 +642,9 @@
       <w:r>
         <w:t>.</w:t>
       </w:r>
+      <w:r>
+        <w:t xml:space="preserve"> Traps and torches also exist as child nodes.</w:t>
+      </w:r>
     </w:p>
     <w:p>
       <w:r>
@@ -582,13 +658,10 @@
         <w:t xml:space="preserve">knight </w:t>
       </w:r>
       <w:r>
-        <w:t xml:space="preserve">walking </w:t>
-      </w:r>
-      <w:r>
-        <w:t>animated</w:t>
-      </w:r>
-      <w:r>
-        <w:t>.</w:t>
+        <w:t>walkin</w:t>
+      </w:r>
+      <w:r>
+        <w:t>g, dragon flapping wings</w:t>
       </w:r>
     </w:p>
     <w:p>
@@ -621,6 +694,82 @@
         <w:t xml:space="preserve"> Balls in waiting area use physics.</w:t>
       </w:r>
     </w:p>
+    <w:p>
+      <w:pPr>
+        <w:pStyle w:val="Heading1"/>
+        <w:rPr>
+          <w:rFonts w:ascii="Algerian" w:hAnsi="Algerian"/>
+          <w:color w:val="C00000"/>
+        </w:rPr>
+      </w:pPr>
+      <w:r>
+        <w:rPr>
+          <w:rFonts w:ascii="Algerian" w:hAnsi="Algerian"/>
+          <w:color w:val="C00000"/>
+        </w:rPr>
+        <w:t>Additional Documentation</w:t>
+      </w:r>
+    </w:p>
+    <w:p>
+      <w:pPr>
+        <w:pStyle w:val="Heading1"/>
+        <w:rPr>
+          <w:rFonts w:ascii="Algerian" w:hAnsi="Algerian"/>
+          <w:color w:val="C00000"/>
+        </w:rPr>
+      </w:pPr>
+    </w:p>
+    <w:p>
+      <w:pPr>
+        <w:pStyle w:val="Heading1"/>
+        <w:rPr>
+          <w:rFonts w:ascii="Algerian" w:hAnsi="Algerian"/>
+        </w:rPr>
+      </w:pPr>
+      <w:r>
+        <w:rPr>
+          <w:rFonts w:ascii="Algerian" w:hAnsi="Algerian"/>
+          <w:color w:val="C00000"/>
+        </w:rPr>
+        <w:t>KNOWN Issues</w:t>
+      </w:r>
+    </w:p>
+    <w:p>
+      <w:pPr>
+        <w:pStyle w:val="ListParagraph"/>
+        <w:numPr>
+          <w:ilvl w:val="0"/>
+          <w:numId w:val="3"/>
+        </w:numPr>
+      </w:pPr>
+      <w:r>
+        <w:t>Skeletal models cause RAGE to crash when exiting. This is believed to be due to bad engine code</w:t>
+      </w:r>
+    </w:p>
+    <w:p>
+      <w:pPr>
+        <w:pStyle w:val="ListParagraph"/>
+        <w:numPr>
+          <w:ilvl w:val="0"/>
+          <w:numId w:val="3"/>
+        </w:numPr>
+      </w:pPr>
+      <w:r>
+        <w:t>Traps may not move in sync in multiplayer mode</w:t>
+      </w:r>
+    </w:p>
+    <w:p>
+      <w:pPr>
+        <w:pStyle w:val="ListParagraph"/>
+        <w:numPr>
+          <w:ilvl w:val="0"/>
+          <w:numId w:val="3"/>
+        </w:numPr>
+      </w:pPr>
+      <w:r>
+        <w:t>HUD not designed for FSEM</w:t>
+      </w:r>
+    </w:p>
     <w:p/>
     <w:p/>
     <w:p>
@@ -630,8 +779,8 @@
           <w:rFonts w:ascii="Algerian" w:hAnsi="Algerian"/>
         </w:rPr>
       </w:pPr>
-      <w:bookmarkStart w:id="7" w:name="_p83d5itn0bpg" w:colFirst="0" w:colLast="0"/>
-      <w:bookmarkEnd w:id="7"/>
+      <w:bookmarkStart w:id="8" w:name="_p83d5itn0bpg" w:colFirst="0" w:colLast="0"/>
+      <w:bookmarkEnd w:id="8"/>
       <w:r>
         <w:rPr>
           <w:rFonts w:ascii="Algerian" w:hAnsi="Algerian"/>
@@ -652,7 +801,13 @@
         <w:t>Floor, wall, gem</w:t>
       </w:r>
       <w:r>
-        <w:t>, knight, torch</w:t>
+        <w:t>, knight,</w:t>
+      </w:r>
+      <w:r>
+        <w:t xml:space="preserve"> dragon,</w:t>
+      </w:r>
+      <w:r>
+        <w:t xml:space="preserve"> torch</w:t>
       </w:r>
       <w:r>
         <w:t>, trap</w:t>
@@ -670,7 +825,14 @@
         </w:numPr>
       </w:pPr>
       <w:r>
-        <w:t>Knight, trap, and torch models made by Ace</w:t>
+        <w:lastRenderedPageBreak/>
+        <w:t>Knight, trap</w:t>
+      </w:r>
+      <w:r>
+        <w:t>s</w:t>
+      </w:r>
+      <w:r>
+        <w:t>, and torch models made by Ace</w:t>
       </w:r>
     </w:p>
     <w:p>
@@ -733,8 +895,6 @@
       <w:r>
         <w:t>EDM Detection Mode</w:t>
       </w:r>
-      <w:bookmarkStart w:id="8" w:name="_GoBack"/>
-      <w:bookmarkEnd w:id="8"/>
       <w:r>
         <w:t>”</w:t>
       </w:r>
@@ -948,6 +1108,119 @@
     </w:lvl>
   </w:abstractNum>
   <w:abstractNum w:abstractNumId="1" w15:restartNumberingAfterBreak="0">
+    <w:nsid w:val="2BC60A39"/>
+    <w:multiLevelType w:val="hybridMultilevel"/>
+    <w:tmpl w:val="BDEA65D4"/>
+    <w:lvl w:ilvl="0" w:tplc="04090001">
+      <w:start w:val="1"/>
+      <w:numFmt w:val="bullet"/>
+      <w:lvlText w:val=""/>
+      <w:lvlJc w:val="left"/>
+      <w:pPr>
+        <w:ind w:left="720" w:hanging="360"/>
+      </w:pPr>
+      <w:rPr>
+        <w:rFonts w:ascii="Symbol" w:hAnsi="Symbol" w:hint="default"/>
+      </w:rPr>
+    </w:lvl>
+    <w:lvl w:ilvl="1" w:tplc="04090003" w:tentative="1">
+      <w:start w:val="1"/>
+      <w:numFmt w:val="bullet"/>
+      <w:lvlText w:val="o"/>
+      <w:lvlJc w:val="left"/>
+      <w:pPr>
+        <w:ind w:left="1440" w:hanging="360"/>
+      </w:pPr>
+      <w:rPr>
+        <w:rFonts w:ascii="Courier New" w:hAnsi="Courier New" w:cs="Courier New" w:hint="default"/>
+      </w:rPr>
+    </w:lvl>
+    <w:lvl w:ilvl="2" w:tplc="04090005" w:tentative="1">
+      <w:start w:val="1"/>
+      <w:numFmt w:val="bullet"/>
+      <w:lvlText w:val=""/>
+      <w:lvlJc w:val="left"/>
+      <w:pPr>
+        <w:ind w:left="2160" w:hanging="360"/>
+      </w:pPr>
+      <w:rPr>
+        <w:rFonts w:ascii="Wingdings" w:hAnsi="Wingdings" w:hint="default"/>
+      </w:rPr>
+    </w:lvl>
+    <w:lvl w:ilvl="3" w:tplc="04090001" w:tentative="1">
+      <w:start w:val="1"/>
+      <w:numFmt w:val="bullet"/>
+      <w:lvlText w:val=""/>
+      <w:lvlJc w:val="left"/>
+      <w:pPr>
+        <w:ind w:left="2880" w:hanging="360"/>
+      </w:pPr>
+      <w:rPr>
+        <w:rFonts w:ascii="Symbol" w:hAnsi="Symbol" w:hint="default"/>
+      </w:rPr>
+    </w:lvl>
+    <w:lvl w:ilvl="4" w:tplc="04090003" w:tentative="1">
+      <w:start w:val="1"/>
+      <w:numFmt w:val="bullet"/>
+      <w:lvlText w:val="o"/>
+      <w:lvlJc w:val="left"/>
+      <w:pPr>
+        <w:ind w:left="3600" w:hanging="360"/>
+      </w:pPr>
+      <w:rPr>
+        <w:rFonts w:ascii="Courier New" w:hAnsi="Courier New" w:cs="Courier New" w:hint="default"/>
+      </w:rPr>
+    </w:lvl>
+    <w:lvl w:ilvl="5" w:tplc="04090005" w:tentative="1">
+      <w:start w:val="1"/>
+      <w:numFmt w:val="bullet"/>
+      <w:lvlText w:val=""/>
+      <w:lvlJc w:val="left"/>
+      <w:pPr>
+        <w:ind w:left="4320" w:hanging="360"/>
+      </w:pPr>
+      <w:rPr>
+        <w:rFonts w:ascii="Wingdings" w:hAnsi="Wingdings" w:hint="default"/>
+      </w:rPr>
+    </w:lvl>
+    <w:lvl w:ilvl="6" w:tplc="04090001" w:tentative="1">
+      <w:start w:val="1"/>
+      <w:numFmt w:val="bullet"/>
+      <w:lvlText w:val=""/>
+      <w:lvlJc w:val="left"/>
+      <w:pPr>
+        <w:ind w:left="5040" w:hanging="360"/>
+      </w:pPr>
+      <w:rPr>
+        <w:rFonts w:ascii="Symbol" w:hAnsi="Symbol" w:hint="default"/>
+      </w:rPr>
+    </w:lvl>
+    <w:lvl w:ilvl="7" w:tplc="04090003" w:tentative="1">
+      <w:start w:val="1"/>
+      <w:numFmt w:val="bullet"/>
+      <w:lvlText w:val="o"/>
+      <w:lvlJc w:val="left"/>
+      <w:pPr>
+        <w:ind w:left="5760" w:hanging="360"/>
+      </w:pPr>
+      <w:rPr>
+        <w:rFonts w:ascii="Courier New" w:hAnsi="Courier New" w:cs="Courier New" w:hint="default"/>
+      </w:rPr>
+    </w:lvl>
+    <w:lvl w:ilvl="8" w:tplc="04090005" w:tentative="1">
+      <w:start w:val="1"/>
+      <w:numFmt w:val="bullet"/>
+      <w:lvlText w:val=""/>
+      <w:lvlJc w:val="left"/>
+      <w:pPr>
+        <w:ind w:left="6480" w:hanging="360"/>
+      </w:pPr>
+      <w:rPr>
+        <w:rFonts w:ascii="Wingdings" w:hAnsi="Wingdings" w:hint="default"/>
+      </w:rPr>
+    </w:lvl>
+  </w:abstractNum>
+  <w:abstractNum w:abstractNumId="2" w15:restartNumberingAfterBreak="0">
     <w:nsid w:val="4DF460BC"/>
     <w:multiLevelType w:val="multilevel"/>
     <w:tmpl w:val="C472D136"/>
@@ -1061,10 +1334,13 @@
     </w:lvl>
   </w:abstractNum>
   <w:num w:numId="1">
-    <w:abstractNumId w:val="1"/>
+    <w:abstractNumId w:val="2"/>
   </w:num>
   <w:num w:numId="2">
     <w:abstractNumId w:val="0"/>
+  </w:num>
+  <w:num w:numId="3">
+    <w:abstractNumId w:val="1"/>
   </w:num>
 </w:numbering>
 </file>

</xml_diff>